<commit_message>
se actualiza diagrama de arquitectura
</commit_message>
<xml_diff>
--- a/Architecture/Descripcion.docx
+++ b/Architecture/Descripcion.docx
@@ -103,6 +103,8 @@
           </wp:inline>
         </w:drawing>
       </w:r>
+      <w:bookmarkStart w:id="0" w:name="_GoBack"/>
+      <w:bookmarkEnd w:id="0"/>
     </w:p>
     <w:p/>
     <w:p>
@@ -139,10 +141,10 @@
           <w:noProof/>
         </w:rPr>
         <w:drawing>
-          <wp:inline distT="0" distB="0" distL="0" distR="0" wp14:anchorId="20E17842" wp14:editId="4492E6E5">
-            <wp:extent cx="4250452" cy="4138040"/>
-            <wp:effectExtent l="0" t="0" r="0" b="0"/>
-            <wp:docPr id="4" name="Imagen 4"/>
+          <wp:inline distT="0" distB="0" distL="0" distR="0" wp14:anchorId="72928AD1" wp14:editId="201B0A2A">
+            <wp:extent cx="5612130" cy="4082415"/>
+            <wp:effectExtent l="0" t="0" r="7620" b="0"/>
+            <wp:docPr id="2" name="Imagen 2"/>
             <wp:cNvGraphicFramePr>
               <a:graphicFrameLocks xmlns:a="http://schemas.openxmlformats.org/drawingml/2006/main" noChangeAspect="1"/>
             </wp:cNvGraphicFramePr>
@@ -153,33 +155,20 @@
                     <pic:cNvPr id="1" name=""/>
                     <pic:cNvPicPr/>
                   </pic:nvPicPr>
-                  <pic:blipFill rotWithShape="1">
-                    <a:blip r:embed="rId5" cstate="print">
-                      <a:extLst>
-                        <a:ext uri="{28A0092B-C50C-407E-A947-70E740481C1C}">
-                          <a14:useLocalDpi xmlns:a14="http://schemas.microsoft.com/office/drawing/2010/main" val="0"/>
-                        </a:ext>
-                      </a:extLst>
-                    </a:blip>
-                    <a:srcRect/>
-                    <a:stretch/>
+                  <pic:blipFill>
+                    <a:blip r:embed="rId5"/>
+                    <a:stretch>
+                      <a:fillRect/>
+                    </a:stretch>
                   </pic:blipFill>
-                  <pic:spPr bwMode="auto">
+                  <pic:spPr>
                     <a:xfrm>
                       <a:off x="0" y="0"/>
-                      <a:ext cx="4277666" cy="4164534"/>
+                      <a:ext cx="5612130" cy="4082415"/>
                     </a:xfrm>
                     <a:prstGeom prst="rect">
                       <a:avLst/>
                     </a:prstGeom>
-                    <a:ln>
-                      <a:noFill/>
-                    </a:ln>
-                    <a:extLst>
-                      <a:ext uri="{53640926-AAD7-44D8-BBD7-CCE9431645EC}">
-                        <a14:shadowObscured xmlns:a14="http://schemas.microsoft.com/office/drawing/2010/main"/>
-                      </a:ext>
-                    </a:extLst>
                   </pic:spPr>
                 </pic:pic>
               </a:graphicData>
@@ -196,13 +185,17 @@
       <w:r>
         <w:t xml:space="preserve">Se </w:t>
       </w:r>
-      <w:proofErr w:type="gramStart"/>
-      <w:r>
-        <w:t>contara</w:t>
-      </w:r>
-      <w:proofErr w:type="gramEnd"/>
-      <w:r>
-        <w:t xml:space="preserve"> con una capa que manejara la persistencia y que interactúa con la parte de Web Api.</w:t>
+      <w:r>
+        <w:t>contará</w:t>
+      </w:r>
+      <w:r>
+        <w:t xml:space="preserve"> con una capa que </w:t>
+      </w:r>
+      <w:r>
+        <w:t>manejará</w:t>
+      </w:r>
+      <w:r>
+        <w:t xml:space="preserve"> la persistencia y que interactúa con la parte de Web Api.</w:t>
       </w:r>
     </w:p>
     <w:p/>
@@ -215,10 +208,10 @@
           <w:noProof/>
         </w:rPr>
         <w:drawing>
-          <wp:inline distT="0" distB="0" distL="0" distR="0" wp14:anchorId="0B7A3378" wp14:editId="2E1AE623">
-            <wp:extent cx="1115367" cy="2216669"/>
-            <wp:effectExtent l="0" t="0" r="8890" b="0"/>
-            <wp:docPr id="5" name="Imagen 5"/>
+          <wp:inline distT="0" distB="0" distL="0" distR="0" wp14:anchorId="28DD442D" wp14:editId="626116B7">
+            <wp:extent cx="1781175" cy="3295650"/>
+            <wp:effectExtent l="0" t="0" r="9525" b="0"/>
+            <wp:docPr id="3" name="Imagen 3"/>
             <wp:cNvGraphicFramePr>
               <a:graphicFrameLocks xmlns:a="http://schemas.openxmlformats.org/drawingml/2006/main" noChangeAspect="1"/>
             </wp:cNvGraphicFramePr>
@@ -229,33 +222,20 @@
                     <pic:cNvPr id="1" name=""/>
                     <pic:cNvPicPr/>
                   </pic:nvPicPr>
-                  <pic:blipFill rotWithShape="1">
-                    <a:blip r:embed="rId6" cstate="print">
-                      <a:extLst>
-                        <a:ext uri="{28A0092B-C50C-407E-A947-70E740481C1C}">
-                          <a14:useLocalDpi xmlns:a14="http://schemas.microsoft.com/office/drawing/2010/main" val="0"/>
-                        </a:ext>
-                      </a:extLst>
-                    </a:blip>
-                    <a:srcRect/>
-                    <a:stretch/>
+                  <pic:blipFill>
+                    <a:blip r:embed="rId6"/>
+                    <a:stretch>
+                      <a:fillRect/>
+                    </a:stretch>
                   </pic:blipFill>
-                  <pic:spPr bwMode="auto">
+                  <pic:spPr>
                     <a:xfrm>
                       <a:off x="0" y="0"/>
-                      <a:ext cx="1121937" cy="2229726"/>
+                      <a:ext cx="1781175" cy="3295650"/>
                     </a:xfrm>
                     <a:prstGeom prst="rect">
                       <a:avLst/>
                     </a:prstGeom>
-                    <a:ln>
-                      <a:noFill/>
-                    </a:ln>
-                    <a:extLst>
-                      <a:ext uri="{53640926-AAD7-44D8-BBD7-CCE9431645EC}">
-                        <a14:shadowObscured xmlns:a14="http://schemas.microsoft.com/office/drawing/2010/main"/>
-                      </a:ext>
-                    </a:extLst>
                   </pic:spPr>
                 </pic:pic>
               </a:graphicData>
@@ -285,24 +265,30 @@
       </w:r>
       <w:proofErr w:type="spellEnd"/>
       <w:r>
-        <w:t xml:space="preserve"> y la emulación de los mismos.</w:t>
+        <w:t xml:space="preserve"> y la emulación de </w:t>
+      </w:r>
+      <w:proofErr w:type="gramStart"/>
+      <w:r>
+        <w:t>los mismos</w:t>
+      </w:r>
+      <w:proofErr w:type="gramEnd"/>
+      <w:r>
+        <w:t>.</w:t>
       </w:r>
     </w:p>
-    <w:p/>
     <w:p>
-      <w:pPr>
-        <w:jc w:val="center"/>
-      </w:pPr>
-      <w:bookmarkStart w:id="0" w:name="_GoBack"/>
+      <w:r>
+        <w:t xml:space="preserve"> </w:t>
+      </w:r>
       <w:r>
         <w:rPr>
           <w:noProof/>
         </w:rPr>
         <w:drawing>
-          <wp:inline distT="0" distB="0" distL="0" distR="0" wp14:anchorId="45E00F32" wp14:editId="44FFC10D">
-            <wp:extent cx="4443705" cy="2401557"/>
-            <wp:effectExtent l="0" t="0" r="0" b="0"/>
-            <wp:docPr id="6" name="Imagen 6"/>
+          <wp:inline distT="0" distB="0" distL="0" distR="0" wp14:anchorId="6A61F310" wp14:editId="33C9E44B">
+            <wp:extent cx="5612130" cy="3007995"/>
+            <wp:effectExtent l="0" t="0" r="7620" b="1905"/>
+            <wp:docPr id="7" name="Imagen 7"/>
             <wp:cNvGraphicFramePr>
               <a:graphicFrameLocks xmlns:a="http://schemas.openxmlformats.org/drawingml/2006/main" noChangeAspect="1"/>
             </wp:cNvGraphicFramePr>
@@ -313,46 +299,26 @@
                     <pic:cNvPr id="1" name=""/>
                     <pic:cNvPicPr/>
                   </pic:nvPicPr>
-                  <pic:blipFill rotWithShape="1">
-                    <a:blip r:embed="rId7" cstate="print">
-                      <a:extLst>
-                        <a:ext uri="{28A0092B-C50C-407E-A947-70E740481C1C}">
-                          <a14:useLocalDpi xmlns:a14="http://schemas.microsoft.com/office/drawing/2010/main" val="0"/>
-                        </a:ext>
-                      </a:extLst>
-                    </a:blip>
-                    <a:srcRect/>
-                    <a:stretch/>
+                  <pic:blipFill>
+                    <a:blip r:embed="rId7"/>
+                    <a:stretch>
+                      <a:fillRect/>
+                    </a:stretch>
                   </pic:blipFill>
-                  <pic:spPr bwMode="auto">
+                  <pic:spPr>
                     <a:xfrm>
                       <a:off x="0" y="0"/>
-                      <a:ext cx="4456666" cy="2408562"/>
+                      <a:ext cx="5612130" cy="3007995"/>
                     </a:xfrm>
                     <a:prstGeom prst="rect">
                       <a:avLst/>
                     </a:prstGeom>
-                    <a:ln>
-                      <a:noFill/>
-                    </a:ln>
-                    <a:extLst>
-                      <a:ext uri="{53640926-AAD7-44D8-BBD7-CCE9431645EC}">
-                        <a14:shadowObscured xmlns:a14="http://schemas.microsoft.com/office/drawing/2010/main"/>
-                      </a:ext>
-                    </a:extLst>
                   </pic:spPr>
                 </pic:pic>
               </a:graphicData>
             </a:graphic>
           </wp:inline>
         </w:drawing>
-      </w:r>
-      <w:bookmarkEnd w:id="0"/>
-    </w:p>
-    <w:p/>
-    <w:p>
-      <w:r>
-        <w:t xml:space="preserve"> </w:t>
       </w:r>
     </w:p>
     <w:sectPr>
@@ -382,7 +348,7 @@
       </w:pPr>
     </w:pPrDefault>
   </w:docDefaults>
-  <w:latentStyles w:defLockedState="0" w:defUIPriority="99" w:defSemiHidden="0" w:defUnhideWhenUsed="0" w:defQFormat="0" w:count="377">
+  <w:latentStyles w:defLockedState="0" w:defUIPriority="99" w:defSemiHidden="0" w:defUnhideWhenUsed="0" w:defQFormat="0" w:count="375">
     <w:lsdException w:name="Normal" w:uiPriority="0" w:qFormat="1"/>
     <w:lsdException w:name="heading 1" w:uiPriority="9" w:qFormat="1"/>
     <w:lsdException w:name="heading 2" w:semiHidden="1" w:uiPriority="9" w:unhideWhenUsed="1" w:qFormat="1"/>
@@ -758,8 +724,6 @@
     <w:lsdException w:name="Smart Hyperlink" w:semiHidden="1" w:unhideWhenUsed="1"/>
     <w:lsdException w:name="Hashtag" w:semiHidden="1" w:unhideWhenUsed="1"/>
     <w:lsdException w:name="Unresolved Mention" w:semiHidden="1" w:unhideWhenUsed="1"/>
-    <w:lsdException w:name="Smart Link" w:semiHidden="1" w:unhideWhenUsed="1"/>
-    <w:lsdException w:name="Smart Link Error" w:semiHidden="1" w:unhideWhenUsed="1"/>
   </w:latentStyles>
   <w:style w:type="paragraph" w:default="1" w:styleId="Normal">
     <w:name w:val="Normal"/>
@@ -791,6 +755,36 @@
     <w:uiPriority w:val="99"/>
     <w:semiHidden/>
     <w:unhideWhenUsed/>
+  </w:style>
+  <w:style w:type="paragraph" w:styleId="Textodeglobo">
+    <w:name w:val="Balloon Text"/>
+    <w:basedOn w:val="Normal"/>
+    <w:link w:val="TextodegloboCar"/>
+    <w:uiPriority w:val="99"/>
+    <w:semiHidden/>
+    <w:unhideWhenUsed/>
+    <w:rsid w:val="004F1186"/>
+    <w:pPr>
+      <w:spacing w:after="0" w:line="240" w:lineRule="auto"/>
+    </w:pPr>
+    <w:rPr>
+      <w:rFonts w:ascii="Segoe UI" w:hAnsi="Segoe UI" w:cs="Segoe UI"/>
+      <w:sz w:val="18"/>
+      <w:szCs w:val="18"/>
+    </w:rPr>
+  </w:style>
+  <w:style w:type="character" w:customStyle="1" w:styleId="TextodegloboCar">
+    <w:name w:val="Texto de globo Car"/>
+    <w:basedOn w:val="Fuentedeprrafopredeter"/>
+    <w:link w:val="Textodeglobo"/>
+    <w:uiPriority w:val="99"/>
+    <w:semiHidden/>
+    <w:rsid w:val="004F1186"/>
+    <w:rPr>
+      <w:rFonts w:ascii="Segoe UI" w:hAnsi="Segoe UI" w:cs="Segoe UI"/>
+      <w:sz w:val="18"/>
+      <w:szCs w:val="18"/>
+    </w:rPr>
   </w:style>
 </w:styles>
 </file>

</xml_diff>

<commit_message>
correccion en diagrama de arquitectura
</commit_message>
<xml_diff>
--- a/Architecture/Descripcion.docx
+++ b/Architecture/Descripcion.docx
@@ -103,8 +103,6 @@
           </wp:inline>
         </w:drawing>
       </w:r>
-      <w:bookmarkStart w:id="0" w:name="_GoBack"/>
-      <w:bookmarkEnd w:id="0"/>
     </w:p>
     <w:p/>
     <w:p>
@@ -285,10 +283,10 @@
           <w:noProof/>
         </w:rPr>
         <w:drawing>
-          <wp:inline distT="0" distB="0" distL="0" distR="0" wp14:anchorId="6A61F310" wp14:editId="33C9E44B">
-            <wp:extent cx="5612130" cy="3007995"/>
-            <wp:effectExtent l="0" t="0" r="7620" b="1905"/>
-            <wp:docPr id="7" name="Imagen 7"/>
+          <wp:inline distT="0" distB="0" distL="0" distR="0" wp14:anchorId="53B192BC" wp14:editId="14B7FAFF">
+            <wp:extent cx="5612130" cy="2975610"/>
+            <wp:effectExtent l="0" t="0" r="7620" b="0"/>
+            <wp:docPr id="4" name="Imagen 4"/>
             <wp:cNvGraphicFramePr>
               <a:graphicFrameLocks xmlns:a="http://schemas.openxmlformats.org/drawingml/2006/main" noChangeAspect="1"/>
             </wp:cNvGraphicFramePr>
@@ -308,7 +306,7 @@
                   <pic:spPr>
                     <a:xfrm>
                       <a:off x="0" y="0"/>
-                      <a:ext cx="5612130" cy="3007995"/>
+                      <a:ext cx="5612130" cy="2975610"/>
                     </a:xfrm>
                     <a:prstGeom prst="rect">
                       <a:avLst/>
@@ -320,6 +318,8 @@
           </wp:inline>
         </w:drawing>
       </w:r>
+      <w:bookmarkStart w:id="0" w:name="_GoBack"/>
+      <w:bookmarkEnd w:id="0"/>
     </w:p>
     <w:sectPr>
       <w:pgSz w:w="12240" w:h="15840"/>

</xml_diff>

<commit_message>
Logo y MArkdown de Arquitectura
</commit_message>
<xml_diff>
--- a/Architecture/Descripcion.docx
+++ b/Architecture/Descripcion.docx
@@ -193,18 +193,26 @@
       <w:pPr>
         <w:jc w:val="both"/>
       </w:pPr>
+      <w:bookmarkStart w:id="0" w:name="_GoBack"/>
       <w:r>
         <w:t xml:space="preserve">Se </w:t>
       </w:r>
+      <w:r>
+        <w:t>contará</w:t>
+      </w:r>
+      <w:r>
+        <w:t xml:space="preserve"> con una capa que </w:t>
+      </w:r>
       <w:proofErr w:type="gramStart"/>
       <w:r>
-        <w:t>contara</w:t>
+        <w:t>manejara</w:t>
       </w:r>
       <w:proofErr w:type="gramEnd"/>
       <w:r>
-        <w:t xml:space="preserve"> con una capa que manejara la persistencia y que interactúa con la parte de Web Api.</w:t>
+        <w:t xml:space="preserve"> la persistencia y que interactúa con la parte de Web Api.</w:t>
       </w:r>
     </w:p>
+    <w:bookmarkEnd w:id="0"/>
     <w:p/>
     <w:p>
       <w:pPr>
@@ -293,7 +301,6 @@
       <w:pPr>
         <w:jc w:val="center"/>
       </w:pPr>
-      <w:bookmarkStart w:id="0" w:name="_GoBack"/>
       <w:r>
         <w:rPr>
           <w:noProof/>
@@ -347,7 +354,6 @@
           </wp:inline>
         </w:drawing>
       </w:r>
-      <w:bookmarkEnd w:id="0"/>
     </w:p>
     <w:p/>
     <w:p>
@@ -382,7 +388,7 @@
       </w:pPr>
     </w:pPrDefault>
   </w:docDefaults>
-  <w:latentStyles w:defLockedState="0" w:defUIPriority="99" w:defSemiHidden="0" w:defUnhideWhenUsed="0" w:defQFormat="0" w:count="377">
+  <w:latentStyles w:defLockedState="0" w:defUIPriority="99" w:defSemiHidden="0" w:defUnhideWhenUsed="0" w:defQFormat="0" w:count="375">
     <w:lsdException w:name="Normal" w:uiPriority="0" w:qFormat="1"/>
     <w:lsdException w:name="heading 1" w:uiPriority="9" w:qFormat="1"/>
     <w:lsdException w:name="heading 2" w:semiHidden="1" w:uiPriority="9" w:unhideWhenUsed="1" w:qFormat="1"/>
@@ -758,8 +764,6 @@
     <w:lsdException w:name="Smart Hyperlink" w:semiHidden="1" w:unhideWhenUsed="1"/>
     <w:lsdException w:name="Hashtag" w:semiHidden="1" w:unhideWhenUsed="1"/>
     <w:lsdException w:name="Unresolved Mention" w:semiHidden="1" w:unhideWhenUsed="1"/>
-    <w:lsdException w:name="Smart Link" w:semiHidden="1" w:unhideWhenUsed="1"/>
-    <w:lsdException w:name="Smart Link Error" w:semiHidden="1" w:unhideWhenUsed="1"/>
   </w:latentStyles>
   <w:style w:type="paragraph" w:default="1" w:styleId="Normal">
     <w:name w:val="Normal"/>
@@ -791,6 +795,36 @@
     <w:uiPriority w:val="99"/>
     <w:semiHidden/>
     <w:unhideWhenUsed/>
+  </w:style>
+  <w:style w:type="paragraph" w:styleId="Textodeglobo">
+    <w:name w:val="Balloon Text"/>
+    <w:basedOn w:val="Normal"/>
+    <w:link w:val="TextodegloboCar"/>
+    <w:uiPriority w:val="99"/>
+    <w:semiHidden/>
+    <w:unhideWhenUsed/>
+    <w:rsid w:val="00F614A3"/>
+    <w:pPr>
+      <w:spacing w:after="0" w:line="240" w:lineRule="auto"/>
+    </w:pPr>
+    <w:rPr>
+      <w:rFonts w:ascii="Segoe UI" w:hAnsi="Segoe UI" w:cs="Segoe UI"/>
+      <w:sz w:val="18"/>
+      <w:szCs w:val="18"/>
+    </w:rPr>
+  </w:style>
+  <w:style w:type="character" w:customStyle="1" w:styleId="TextodegloboCar">
+    <w:name w:val="Texto de globo Car"/>
+    <w:basedOn w:val="Fuentedeprrafopredeter"/>
+    <w:link w:val="Textodeglobo"/>
+    <w:uiPriority w:val="99"/>
+    <w:semiHidden/>
+    <w:rsid w:val="00F614A3"/>
+    <w:rPr>
+      <w:rFonts w:ascii="Segoe UI" w:hAnsi="Segoe UI" w:cs="Segoe UI"/>
+      <w:sz w:val="18"/>
+      <w:szCs w:val="18"/>
+    </w:rPr>
   </w:style>
 </w:styles>
 </file>

</xml_diff>